<commit_message>
fix bug of booking appointment
</commit_message>
<xml_diff>
--- a/out/production/medical-appointment-rmi/doc/happy-path.docx
+++ b/out/production/medical-appointment-rmi/doc/happy-path.docx
@@ -32,6 +32,69 @@
         <w:rPr>
           <w:lang w:val="en-US"/>
         </w:rPr>
+        <w:t>addAppointment</w:t>
+      </w:r>
+      <w:proofErr w:type="spellEnd"/>
+      <w:r>
+        <w:rPr>
+          <w:lang w:val="en-US"/>
+        </w:rPr>
+        <w:t xml:space="preserve"> QUEA110224 Physician 2</w:t>
+      </w:r>
+    </w:p>
+    <w:p>
+      <w:pPr>
+        <w:rPr>
+          <w:lang w:val="en-US"/>
+        </w:rPr>
+      </w:pPr>
+      <w:proofErr w:type="spellStart"/>
+      <w:r>
+        <w:rPr>
+          <w:lang w:val="en-US"/>
+        </w:rPr>
+        <w:t>addAppointment</w:t>
+      </w:r>
+      <w:proofErr w:type="spellEnd"/>
+      <w:r>
+        <w:rPr>
+          <w:lang w:val="en-US"/>
+        </w:rPr>
+        <w:t xml:space="preserve"> QUEA120224 Physician 2</w:t>
+      </w:r>
+    </w:p>
+    <w:p>
+      <w:pPr>
+        <w:rPr>
+          <w:lang w:val="en-US"/>
+        </w:rPr>
+      </w:pPr>
+      <w:proofErr w:type="spellStart"/>
+      <w:r>
+        <w:rPr>
+          <w:lang w:val="en-US"/>
+        </w:rPr>
+        <w:t>addAppointment</w:t>
+      </w:r>
+      <w:proofErr w:type="spellEnd"/>
+      <w:r>
+        <w:rPr>
+          <w:lang w:val="en-US"/>
+        </w:rPr>
+        <w:t xml:space="preserve"> QUEA130224 Physician 2</w:t>
+      </w:r>
+    </w:p>
+    <w:p>
+      <w:pPr>
+        <w:rPr>
+          <w:lang w:val="en-US"/>
+        </w:rPr>
+      </w:pPr>
+      <w:proofErr w:type="spellStart"/>
+      <w:r>
+        <w:rPr>
+          <w:lang w:val="en-US"/>
+        </w:rPr>
         <w:t>changeUser</w:t>
       </w:r>
       <w:proofErr w:type="spellEnd"/>
@@ -226,6 +289,33 @@
       </w:r>
     </w:p>
     <w:p>
+      <w:pPr>
+        <w:rPr>
+          <w:lang w:val="en-US"/>
+        </w:rPr>
+      </w:pPr>
+      <w:proofErr w:type="spellStart"/>
+      <w:r>
+        <w:rPr>
+          <w:lang w:val="en-US"/>
+        </w:rPr>
+        <w:t>addAppointment</w:t>
+      </w:r>
+      <w:proofErr w:type="spellEnd"/>
+      <w:r>
+        <w:rPr>
+          <w:lang w:val="en-US"/>
+        </w:rPr>
+        <w:t xml:space="preserve"> MTLA140224 </w:t>
+      </w:r>
+      <w:r>
+        <w:rPr>
+          <w:lang w:val="en-US"/>
+        </w:rPr>
+        <w:t>Dental 4</w:t>
+      </w:r>
+    </w:p>
+    <w:p>
       <w:r>
         <w:t>changeUser</w:t>
       </w:r>
@@ -283,6 +373,39 @@
       </w:r>
     </w:p>
     <w:p>
+      <w:r>
+        <w:t>changeUser</w:t>
+      </w:r>
+    </w:p>
+    <w:p>
+      <w:r>
+        <w:t>MTLA0001</w:t>
+      </w:r>
+    </w:p>
+    <w:p>
+      <w:r>
+        <w:t>removeAppointment</w:t>
+      </w:r>
+      <w:r>
+        <w:rPr>
+          <w:lang w:val="en-US"/>
+        </w:rPr>
+        <w:t xml:space="preserve"> </w:t>
+      </w:r>
+      <w:r>
+        <w:t>MTL</w:t>
+      </w:r>
+      <w:r>
+        <w:rPr>
+          <w:lang w:val="en-US"/>
+        </w:rPr>
+        <w:t>M</w:t>
+      </w:r>
+      <w:r>
+        <w:t>080224 Physician</w:t>
+      </w:r>
+    </w:p>
+    <w:p>
       <w:pPr>
         <w:rPr>
           <w:lang w:val="en-US"/>
@@ -293,6 +416,35 @@
         <w:rPr>
           <w:lang w:val="en-US"/>
         </w:rPr>
+        <w:t>changeUser</w:t>
+      </w:r>
+      <w:proofErr w:type="spellEnd"/>
+    </w:p>
+    <w:p>
+      <w:pPr>
+        <w:rPr>
+          <w:lang w:val="en-US"/>
+        </w:rPr>
+      </w:pPr>
+      <w:r>
+        <w:rPr>
+          <w:lang w:val="en-US"/>
+        </w:rPr>
+        <w:t>MTLP0002</w:t>
+      </w:r>
+    </w:p>
+    <w:p>
+      <w:pPr>
+        <w:rPr>
+          <w:lang w:val="en-US"/>
+        </w:rPr>
+      </w:pPr>
+      <w:proofErr w:type="spellStart"/>
+      <w:r>
+        <w:rPr>
+          <w:lang w:val="en-US"/>
+        </w:rPr>
+        <w:lastRenderedPageBreak/>
         <w:t>bookAppointment</w:t>
       </w:r>
       <w:proofErr w:type="spellEnd"/>
@@ -300,7 +452,19 @@
         <w:rPr>
           <w:lang w:val="en-US"/>
         </w:rPr>
-        <w:t xml:space="preserve"> MTLP0001 QUEA</w:t>
+        <w:t xml:space="preserve"> MTLP000</w:t>
+      </w:r>
+      <w:r>
+        <w:rPr>
+          <w:lang w:val="en-US"/>
+        </w:rPr>
+        <w:t>2</w:t>
+      </w:r>
+      <w:r>
+        <w:rPr>
+          <w:lang w:val="en-US"/>
+        </w:rPr>
+        <w:t xml:space="preserve"> QUEA</w:t>
       </w:r>
       <w:r>
         <w:rPr>
@@ -316,24 +480,6 @@
       </w:r>
     </w:p>
     <w:p>
-      <w:r>
-        <w:t>getAppointmentSchedule MTLP0001</w:t>
-      </w:r>
-    </w:p>
-    <w:p>
-      <w:pPr>
-        <w:rPr>
-          <w:strike/>
-        </w:rPr>
-      </w:pPr>
-      <w:r>
-        <w:rPr>
-          <w:strike/>
-        </w:rPr>
-        <w:t>cancelAppointment MTLP0001 MTLA080224</w:t>
-      </w:r>
-    </w:p>
-    <w:p>
       <w:pPr>
         <w:rPr>
           <w:lang w:val="en-US"/>
@@ -344,6 +490,232 @@
         <w:rPr>
           <w:lang w:val="en-US"/>
         </w:rPr>
+        <w:t>bookAppointment</w:t>
+      </w:r>
+      <w:proofErr w:type="spellEnd"/>
+      <w:r>
+        <w:rPr>
+          <w:lang w:val="en-US"/>
+        </w:rPr>
+        <w:t xml:space="preserve"> </w:t>
+      </w:r>
+      <w:r>
+        <w:rPr>
+          <w:lang w:val="en-US"/>
+        </w:rPr>
+        <w:t>MTLP000</w:t>
+      </w:r>
+      <w:r>
+        <w:rPr>
+          <w:lang w:val="en-US"/>
+        </w:rPr>
+        <w:t>2</w:t>
+      </w:r>
+      <w:r>
+        <w:rPr>
+          <w:lang w:val="en-US"/>
+        </w:rPr>
+        <w:t xml:space="preserve"> </w:t>
+      </w:r>
+      <w:r>
+        <w:rPr>
+          <w:lang w:val="en-US"/>
+        </w:rPr>
+        <w:t>QUEA110224 Physician</w:t>
+      </w:r>
+    </w:p>
+    <w:p>
+      <w:pPr>
+        <w:rPr>
+          <w:lang w:val="en-US"/>
+        </w:rPr>
+      </w:pPr>
+      <w:proofErr w:type="spellStart"/>
+      <w:r>
+        <w:rPr>
+          <w:lang w:val="en-US"/>
+        </w:rPr>
+        <w:t>bookAppointment</w:t>
+      </w:r>
+      <w:proofErr w:type="spellEnd"/>
+      <w:r>
+        <w:rPr>
+          <w:lang w:val="en-US"/>
+        </w:rPr>
+        <w:t xml:space="preserve"> </w:t>
+      </w:r>
+      <w:r>
+        <w:rPr>
+          <w:lang w:val="en-US"/>
+        </w:rPr>
+        <w:t>MTLP000</w:t>
+      </w:r>
+      <w:r>
+        <w:rPr>
+          <w:lang w:val="en-US"/>
+        </w:rPr>
+        <w:t>2</w:t>
+      </w:r>
+      <w:r>
+        <w:rPr>
+          <w:lang w:val="en-US"/>
+        </w:rPr>
+        <w:t xml:space="preserve"> </w:t>
+      </w:r>
+      <w:r>
+        <w:rPr>
+          <w:lang w:val="en-US"/>
+        </w:rPr>
+        <w:t>QUEA120224</w:t>
+      </w:r>
+      <w:r>
+        <w:rPr>
+          <w:lang w:val="en-US"/>
+        </w:rPr>
+        <w:t xml:space="preserve"> </w:t>
+      </w:r>
+      <w:r>
+        <w:rPr>
+          <w:lang w:val="en-US"/>
+        </w:rPr>
+        <w:t>Physician</w:t>
+      </w:r>
+    </w:p>
+    <w:p>
+      <w:pPr>
+        <w:rPr>
+          <w:lang w:val="en-US"/>
+        </w:rPr>
+      </w:pPr>
+      <w:proofErr w:type="spellStart"/>
+      <w:r>
+        <w:rPr>
+          <w:lang w:val="en-US"/>
+        </w:rPr>
+        <w:t>bookAppointment</w:t>
+      </w:r>
+      <w:proofErr w:type="spellEnd"/>
+      <w:r>
+        <w:rPr>
+          <w:lang w:val="en-US"/>
+        </w:rPr>
+        <w:t xml:space="preserve"> </w:t>
+      </w:r>
+      <w:r>
+        <w:rPr>
+          <w:lang w:val="en-US"/>
+        </w:rPr>
+        <w:t>MTLP000</w:t>
+      </w:r>
+      <w:r>
+        <w:rPr>
+          <w:lang w:val="en-US"/>
+        </w:rPr>
+        <w:t>2</w:t>
+      </w:r>
+      <w:r>
+        <w:rPr>
+          <w:lang w:val="en-US"/>
+        </w:rPr>
+        <w:t xml:space="preserve"> </w:t>
+      </w:r>
+      <w:r>
+        <w:rPr>
+          <w:lang w:val="en-US"/>
+        </w:rPr>
+        <w:t>QUEA130224 Physician</w:t>
+      </w:r>
+    </w:p>
+    <w:p>
+      <w:pPr>
+        <w:rPr>
+          <w:lang w:val="en-US"/>
+        </w:rPr>
+      </w:pPr>
+      <w:proofErr w:type="spellStart"/>
+      <w:r>
+        <w:rPr>
+          <w:lang w:val="en-US"/>
+        </w:rPr>
+        <w:t>bookAppointment</w:t>
+      </w:r>
+      <w:proofErr w:type="spellEnd"/>
+      <w:r>
+        <w:rPr>
+          <w:lang w:val="en-US"/>
+        </w:rPr>
+        <w:t xml:space="preserve"> MTLP0002 </w:t>
+      </w:r>
+      <w:r>
+        <w:rPr>
+          <w:lang w:val="en-US"/>
+        </w:rPr>
+        <w:t>MTLA140224 Dental 4</w:t>
+      </w:r>
+    </w:p>
+    <w:p>
+      <w:pPr>
+        <w:rPr>
+          <w:lang w:val="en-US"/>
+        </w:rPr>
+      </w:pPr>
+      <w:r>
+        <w:t>getAppointmentSchedule MTLP000</w:t>
+      </w:r>
+      <w:r>
+        <w:rPr>
+          <w:lang w:val="en-US"/>
+        </w:rPr>
+        <w:t>2</w:t>
+      </w:r>
+    </w:p>
+    <w:p>
+      <w:r>
+        <w:t>cancelAppointment MTLP000</w:t>
+      </w:r>
+      <w:r>
+        <w:rPr>
+          <w:lang w:val="en-US"/>
+        </w:rPr>
+        <w:t>2</w:t>
+      </w:r>
+      <w:r>
+        <w:t xml:space="preserve"> </w:t>
+      </w:r>
+      <w:r>
+        <w:rPr>
+          <w:lang w:val="en-US"/>
+        </w:rPr>
+        <w:t>MTLA140224</w:t>
+      </w:r>
+    </w:p>
+    <w:p>
+      <w:pPr>
+        <w:rPr>
+          <w:lang w:val="en-US"/>
+        </w:rPr>
+      </w:pPr>
+      <w:r>
+        <w:t>getAppointmentSchedule MTLP000</w:t>
+      </w:r>
+      <w:r>
+        <w:rPr>
+          <w:lang w:val="en-US"/>
+        </w:rPr>
+        <w:t>2</w:t>
+      </w:r>
+    </w:p>
+    <w:p>
+      <w:pPr>
+        <w:rPr>
+          <w:lang w:val="en-US"/>
+        </w:rPr>
+      </w:pPr>
+      <w:proofErr w:type="spellStart"/>
+      <w:r>
+        <w:rPr>
+          <w:lang w:val="en-US"/>
+        </w:rPr>
         <w:t>cancelAppointment</w:t>
       </w:r>
       <w:proofErr w:type="spellEnd"/>
@@ -351,333 +723,27 @@
         <w:rPr>
           <w:lang w:val="en-US"/>
         </w:rPr>
-        <w:t xml:space="preserve"> MTLP0001 </w:t>
-      </w:r>
-      <w:r>
-        <w:rPr>
-          <w:lang w:val="en-US"/>
-        </w:rPr>
-        <w:t>QUEA080224</w:t>
-      </w:r>
-    </w:p>
-    <w:p>
-      <w:r>
-        <w:t>getAppointmentSchedule MTLP0001</w:t>
-      </w:r>
-    </w:p>
-    <w:p>
-      <w:r>
-        <w:t>changeUser</w:t>
-      </w:r>
-    </w:p>
-    <w:p>
-      <w:r>
-        <w:t>MTLA0001</w:t>
-      </w:r>
-    </w:p>
-    <w:p>
-      <w:r>
-        <w:t>removeAppointment</w:t>
-      </w:r>
-      <w:r>
-        <w:rPr>
-          <w:lang w:val="en-US"/>
-        </w:rPr>
-        <w:t xml:space="preserve"> </w:t>
-      </w:r>
-      <w:r>
-        <w:t>MTL</w:t>
-      </w:r>
-      <w:r>
-        <w:rPr>
-          <w:lang w:val="en-US"/>
-        </w:rPr>
-        <w:t>M</w:t>
-      </w:r>
-      <w:r>
-        <w:t>080224 Physician</w:t>
-      </w:r>
-    </w:p>
-    <w:p/>
-    <w:p>
-      <w:r>
-        <w:lastRenderedPageBreak/>
-        <w:t>QUEA0001</w:t>
-      </w:r>
-    </w:p>
-    <w:p>
-      <w:pPr>
-        <w:rPr>
-          <w:lang w:val="en-US"/>
-        </w:rPr>
-      </w:pPr>
-      <w:proofErr w:type="spellStart"/>
-      <w:r>
-        <w:rPr>
-          <w:lang w:val="en-US"/>
-        </w:rPr>
-        <w:t>addAppointment</w:t>
-      </w:r>
-      <w:proofErr w:type="spellEnd"/>
-      <w:r>
-        <w:rPr>
-          <w:lang w:val="en-US"/>
-        </w:rPr>
-        <w:t xml:space="preserve"> QUEA100224 Physician 2</w:t>
-      </w:r>
-    </w:p>
-    <w:p>
-      <w:pPr>
-        <w:rPr>
-          <w:lang w:val="en-US"/>
-        </w:rPr>
-      </w:pPr>
-      <w:proofErr w:type="spellStart"/>
-      <w:r>
-        <w:rPr>
-          <w:lang w:val="en-US"/>
-        </w:rPr>
-        <w:t>addAppointment</w:t>
-      </w:r>
-      <w:proofErr w:type="spellEnd"/>
-      <w:r>
-        <w:rPr>
-          <w:lang w:val="en-US"/>
-        </w:rPr>
-        <w:t xml:space="preserve"> QUEA110224 Physician 2</w:t>
-      </w:r>
-    </w:p>
-    <w:p>
-      <w:pPr>
-        <w:rPr>
-          <w:lang w:val="en-US"/>
-        </w:rPr>
-      </w:pPr>
-      <w:proofErr w:type="spellStart"/>
-      <w:r>
-        <w:rPr>
-          <w:lang w:val="en-US"/>
-        </w:rPr>
-        <w:t>addAppointment</w:t>
-      </w:r>
-      <w:proofErr w:type="spellEnd"/>
-      <w:r>
-        <w:rPr>
-          <w:lang w:val="en-US"/>
-        </w:rPr>
-        <w:t xml:space="preserve"> QUEA120224 Physician 2</w:t>
-      </w:r>
-    </w:p>
-    <w:p>
-      <w:pPr>
-        <w:rPr>
-          <w:lang w:val="en-US"/>
-        </w:rPr>
-      </w:pPr>
-      <w:proofErr w:type="spellStart"/>
-      <w:r>
-        <w:rPr>
-          <w:lang w:val="en-US"/>
-        </w:rPr>
-        <w:t>addAppointment</w:t>
-      </w:r>
-      <w:proofErr w:type="spellEnd"/>
-      <w:r>
-        <w:rPr>
-          <w:lang w:val="en-US"/>
-        </w:rPr>
-        <w:t xml:space="preserve"> QUEA130224 Physician 2</w:t>
-      </w:r>
-    </w:p>
-    <w:p>
-      <w:pPr>
-        <w:rPr>
-          <w:lang w:val="en-US"/>
-        </w:rPr>
-      </w:pPr>
-      <w:proofErr w:type="spellStart"/>
-      <w:r>
-        <w:rPr>
-          <w:lang w:val="en-US"/>
-        </w:rPr>
-        <w:t>changeUser</w:t>
-      </w:r>
-      <w:proofErr w:type="spellEnd"/>
-    </w:p>
-    <w:p>
-      <w:pPr>
-        <w:rPr>
-          <w:lang w:val="en-US"/>
-        </w:rPr>
-      </w:pPr>
-      <w:r>
-        <w:rPr>
-          <w:lang w:val="en-US"/>
-        </w:rPr>
-        <w:t>MTLP0001</w:t>
-      </w:r>
-    </w:p>
-    <w:p>
-      <w:pPr>
-        <w:rPr>
-          <w:lang w:val="en-US"/>
-        </w:rPr>
-      </w:pPr>
-      <w:proofErr w:type="spellStart"/>
-      <w:r>
-        <w:rPr>
-          <w:lang w:val="en-US"/>
-        </w:rPr>
-        <w:t>bookAppointment</w:t>
-      </w:r>
-      <w:proofErr w:type="spellEnd"/>
-      <w:r>
-        <w:rPr>
-          <w:lang w:val="en-US"/>
-        </w:rPr>
-        <w:t xml:space="preserve"> MTLP0001 QUE</w:t>
-      </w:r>
-      <w:r>
-        <w:rPr>
-          <w:lang w:val="en-US"/>
-        </w:rPr>
-        <w:t>A</w:t>
-      </w:r>
-      <w:r>
-        <w:rPr>
-          <w:lang w:val="en-US"/>
-        </w:rPr>
-        <w:t>100224 Physician</w:t>
-      </w:r>
-    </w:p>
-    <w:p>
-      <w:pPr>
-        <w:rPr>
-          <w:lang w:val="en-US"/>
-        </w:rPr>
-      </w:pPr>
-      <w:proofErr w:type="spellStart"/>
-      <w:r>
-        <w:rPr>
-          <w:lang w:val="en-US"/>
-        </w:rPr>
-        <w:t>bookAppointment</w:t>
-      </w:r>
-      <w:proofErr w:type="spellEnd"/>
-      <w:r>
-        <w:rPr>
-          <w:lang w:val="en-US"/>
-        </w:rPr>
-        <w:t xml:space="preserve"> </w:t>
-      </w:r>
-      <w:r>
-        <w:rPr>
-          <w:lang w:val="en-US"/>
-        </w:rPr>
-        <w:t>MTLP0001</w:t>
-      </w:r>
-      <w:r>
-        <w:rPr>
-          <w:lang w:val="en-US"/>
-        </w:rPr>
-        <w:t xml:space="preserve"> </w:t>
-      </w:r>
-      <w:r>
-        <w:rPr>
-          <w:lang w:val="en-US"/>
-        </w:rPr>
-        <w:t>QUEA110224 Physician</w:t>
-      </w:r>
-    </w:p>
-    <w:p>
-      <w:pPr>
-        <w:rPr>
-          <w:lang w:val="en-US"/>
-        </w:rPr>
-      </w:pPr>
-      <w:proofErr w:type="spellStart"/>
-      <w:r>
-        <w:rPr>
-          <w:lang w:val="en-US"/>
-        </w:rPr>
-        <w:t>bookAppointment</w:t>
-      </w:r>
-      <w:proofErr w:type="spellEnd"/>
-      <w:r>
-        <w:rPr>
-          <w:lang w:val="en-US"/>
-        </w:rPr>
-        <w:t xml:space="preserve"> </w:t>
-      </w:r>
-      <w:r>
-        <w:rPr>
-          <w:lang w:val="en-US"/>
-        </w:rPr>
-        <w:t>MTLP0001</w:t>
-      </w:r>
-      <w:r>
-        <w:rPr>
-          <w:lang w:val="en-US"/>
-        </w:rPr>
-        <w:t xml:space="preserve"> </w:t>
-      </w:r>
-      <w:r>
-        <w:rPr>
-          <w:lang w:val="en-US"/>
-        </w:rPr>
-        <w:t>QUEA120224</w:t>
-      </w:r>
-      <w:r>
-        <w:rPr>
-          <w:lang w:val="en-US"/>
-        </w:rPr>
-        <w:t xml:space="preserve"> </w:t>
-      </w:r>
-      <w:r>
-        <w:rPr>
-          <w:lang w:val="en-US"/>
-        </w:rPr>
-        <w:t>Physician</w:t>
-      </w:r>
-    </w:p>
-    <w:p>
-      <w:pPr>
-        <w:rPr>
-          <w:lang w:val="en-US"/>
-        </w:rPr>
-      </w:pPr>
-      <w:proofErr w:type="spellStart"/>
-      <w:r>
-        <w:rPr>
-          <w:lang w:val="en-US"/>
-        </w:rPr>
-        <w:t>bookAppointment</w:t>
-      </w:r>
-      <w:proofErr w:type="spellEnd"/>
-      <w:r>
-        <w:rPr>
-          <w:lang w:val="en-US"/>
-        </w:rPr>
-        <w:t xml:space="preserve"> </w:t>
-      </w:r>
-      <w:r>
-        <w:rPr>
-          <w:lang w:val="en-US"/>
-        </w:rPr>
-        <w:t>MTLP0001</w:t>
-      </w:r>
-      <w:r>
-        <w:rPr>
-          <w:lang w:val="en-US"/>
-        </w:rPr>
-        <w:t xml:space="preserve"> </w:t>
-      </w:r>
-      <w:r>
-        <w:rPr>
-          <w:lang w:val="en-US"/>
-        </w:rPr>
-        <w:t>QUEA130224 Physician</w:t>
-      </w:r>
+        <w:t xml:space="preserve"> MTLP000</w:t>
+      </w:r>
+      <w:r>
+        <w:rPr>
+          <w:lang w:val="en-US"/>
+        </w:rPr>
+        <w:t>2</w:t>
+      </w:r>
+      <w:r>
+        <w:rPr>
+          <w:lang w:val="en-US"/>
+        </w:rPr>
+        <w:t xml:space="preserve"> MTLE080224</w:t>
+      </w:r>
+    </w:p>
+    <w:p>
+      <w:pPr>
+        <w:rPr>
+          <w:lang w:val="en-US"/>
+        </w:rPr>
+      </w:pPr>
     </w:p>
     <w:sectPr>
       <w:pgSz w:w="11900" w:h="16840"/>

</xml_diff>